<commit_message>
Add the supabase to postgres api
</commit_message>
<xml_diff>
--- a/vinciniti_code/Analytics.docx
+++ b/vinciniti_code/Analytics.docx
@@ -67,6 +67,25 @@
       <w:r>
         <w:t>Sentiment analysis (e.g., % positive, neutral, negative reviews).</w:t>
       </w:r>
+    </w:p>
+    <w:p>
+      <w:pPr>
+        <w:numPr>
+          <w:ilvl w:val="1"/>
+          <w:numId w:val="1"/>
+        </w:numPr>
+      </w:pPr>
+      <w:r>
+        <w:t>Number of customers who clicked on the map for directions.</w:t>
+      </w:r>
+    </w:p>
+    <w:p>
+      <w:pPr>
+        <w:numPr>
+          <w:ilvl w:val="1"/>
+          <w:numId w:val="1"/>
+        </w:numPr>
+      </w:pPr>
     </w:p>
     <w:p>
       <w:pPr>
@@ -340,6 +359,7 @@
         </w:numPr>
       </w:pPr>
       <w:r>
+        <w:lastRenderedPageBreak/>
         <w:t>Historical data trends:</w:t>
       </w:r>
     </w:p>
@@ -362,7 +382,6 @@
         </w:numPr>
       </w:pPr>
       <w:r>
-        <w:lastRenderedPageBreak/>
         <w:t>Change in average ratings over time.</w:t>
       </w:r>
     </w:p>
@@ -1767,6 +1786,7 @@
   <w:style w:type="character" w:default="1" w:styleId="DefaultParagraphFont">
     <w:name w:val="Default Paragraph Font"/>
     <w:uiPriority w:val="1"/>
+    <w:semiHidden/>
     <w:unhideWhenUsed/>
   </w:style>
   <w:style w:type="table" w:default="1" w:styleId="TableNormal">

</xml_diff>